<commit_message>
Updated UC Diagram, User Stories, Added Project Plan
</commit_message>
<xml_diff>
--- a/Documents/User Stories.docx
+++ b/Documents/User Stories.docx
@@ -2156,6 +2156,406 @@
                 <w:rtl w:val="0"/>
               </w:rPr>
               <w:t xml:space="preserve">UC19</w:t>
+            </w:r>
+          </w:p>
+        </w:tc>
+      </w:tr>
+      <w:tr>
+        <w:tc>
+          <w:tcPr>
+            <w:shd w:fill="auto" w:val="clear"/>
+            <w:tcMar>
+              <w:top w:w="100.0" w:type="dxa"/>
+              <w:left w:w="100.0" w:type="dxa"/>
+              <w:bottom w:w="100.0" w:type="dxa"/>
+              <w:right w:w="100.0" w:type="dxa"/>
+            </w:tcMar>
+            <w:vAlign w:val="top"/>
+          </w:tcPr>
+          <w:p>
+            <w:pPr>
+              <w:keepNext w:val="0"/>
+              <w:keepLines w:val="0"/>
+              <w:widowControl w:val="0"/>
+              <w:pBdr>
+                <w:top w:space="0" w:sz="0" w:val="nil"/>
+                <w:left w:space="0" w:sz="0" w:val="nil"/>
+                <w:bottom w:space="0" w:sz="0" w:val="nil"/>
+                <w:right w:space="0" w:sz="0" w:val="nil"/>
+                <w:between w:space="0" w:sz="0" w:val="nil"/>
+              </w:pBdr>
+              <w:shd w:fill="auto" w:val="clear"/>
+              <w:spacing w:after="0" w:before="0" w:line="240" w:lineRule="auto"/>
+              <w:ind w:left="0" w:right="0" w:firstLine="0"/>
+              <w:jc w:val="center"/>
+              <w:rPr/>
+            </w:pPr>
+            <w:r>
+              <w:rPr>
+                <w:rtl w:val="0"/>
+              </w:rPr>
+              <w:t xml:space="preserve">FR.20</w:t>
+            </w:r>
+          </w:p>
+        </w:tc>
+        <w:tc>
+          <w:tcPr>
+            <w:shd w:fill="auto" w:val="clear"/>
+            <w:tcMar>
+              <w:top w:w="100.0" w:type="dxa"/>
+              <w:left w:w="100.0" w:type="dxa"/>
+              <w:bottom w:w="100.0" w:type="dxa"/>
+              <w:right w:w="100.0" w:type="dxa"/>
+            </w:tcMar>
+            <w:vAlign w:val="top"/>
+          </w:tcPr>
+          <w:p>
+            <w:pPr>
+              <w:keepNext w:val="0"/>
+              <w:keepLines w:val="0"/>
+              <w:widowControl w:val="0"/>
+              <w:pBdr>
+                <w:top w:space="0" w:sz="0" w:val="nil"/>
+                <w:left w:space="0" w:sz="0" w:val="nil"/>
+                <w:bottom w:space="0" w:sz="0" w:val="nil"/>
+                <w:right w:space="0" w:sz="0" w:val="nil"/>
+                <w:between w:space="0" w:sz="0" w:val="nil"/>
+              </w:pBdr>
+              <w:shd w:fill="auto" w:val="clear"/>
+              <w:spacing w:after="0" w:before="0" w:line="240" w:lineRule="auto"/>
+              <w:ind w:left="0" w:right="0" w:firstLine="0"/>
+              <w:jc w:val="left"/>
+              <w:rPr/>
+            </w:pPr>
+            <w:r>
+              <w:rPr>
+                <w:rtl w:val="0"/>
+              </w:rPr>
+              <w:t xml:space="preserve">As a Bowler, I can view my previous game history.</w:t>
+            </w:r>
+          </w:p>
+        </w:tc>
+        <w:tc>
+          <w:tcPr>
+            <w:shd w:fill="auto" w:val="clear"/>
+            <w:tcMar>
+              <w:top w:w="100.0" w:type="dxa"/>
+              <w:left w:w="100.0" w:type="dxa"/>
+              <w:bottom w:w="100.0" w:type="dxa"/>
+              <w:right w:w="100.0" w:type="dxa"/>
+            </w:tcMar>
+            <w:vAlign w:val="top"/>
+          </w:tcPr>
+          <w:p>
+            <w:pPr>
+              <w:jc w:val="center"/>
+              <w:rPr/>
+            </w:pPr>
+            <w:r>
+              <w:rPr>
+                <w:rtl w:val="0"/>
+              </w:rPr>
+              <w:t xml:space="preserve">UC20</w:t>
+            </w:r>
+          </w:p>
+        </w:tc>
+      </w:tr>
+      <w:tr>
+        <w:tc>
+          <w:tcPr>
+            <w:shd w:fill="auto" w:val="clear"/>
+            <w:tcMar>
+              <w:top w:w="100.0" w:type="dxa"/>
+              <w:left w:w="100.0" w:type="dxa"/>
+              <w:bottom w:w="100.0" w:type="dxa"/>
+              <w:right w:w="100.0" w:type="dxa"/>
+            </w:tcMar>
+            <w:vAlign w:val="top"/>
+          </w:tcPr>
+          <w:p>
+            <w:pPr>
+              <w:keepNext w:val="0"/>
+              <w:keepLines w:val="0"/>
+              <w:widowControl w:val="0"/>
+              <w:pBdr>
+                <w:top w:space="0" w:sz="0" w:val="nil"/>
+                <w:left w:space="0" w:sz="0" w:val="nil"/>
+                <w:bottom w:space="0" w:sz="0" w:val="nil"/>
+                <w:right w:space="0" w:sz="0" w:val="nil"/>
+                <w:between w:space="0" w:sz="0" w:val="nil"/>
+              </w:pBdr>
+              <w:shd w:fill="auto" w:val="clear"/>
+              <w:spacing w:after="0" w:before="0" w:line="240" w:lineRule="auto"/>
+              <w:ind w:left="0" w:right="0" w:firstLine="0"/>
+              <w:jc w:val="center"/>
+              <w:rPr/>
+            </w:pPr>
+            <w:r>
+              <w:rPr>
+                <w:rtl w:val="0"/>
+              </w:rPr>
+              <w:t xml:space="preserve">FR.21</w:t>
+            </w:r>
+          </w:p>
+        </w:tc>
+        <w:tc>
+          <w:tcPr>
+            <w:shd w:fill="auto" w:val="clear"/>
+            <w:tcMar>
+              <w:top w:w="100.0" w:type="dxa"/>
+              <w:left w:w="100.0" w:type="dxa"/>
+              <w:bottom w:w="100.0" w:type="dxa"/>
+              <w:right w:w="100.0" w:type="dxa"/>
+            </w:tcMar>
+            <w:vAlign w:val="top"/>
+          </w:tcPr>
+          <w:p>
+            <w:pPr>
+              <w:keepNext w:val="0"/>
+              <w:keepLines w:val="0"/>
+              <w:widowControl w:val="0"/>
+              <w:pBdr>
+                <w:top w:space="0" w:sz="0" w:val="nil"/>
+                <w:left w:space="0" w:sz="0" w:val="nil"/>
+                <w:bottom w:space="0" w:sz="0" w:val="nil"/>
+                <w:right w:space="0" w:sz="0" w:val="nil"/>
+                <w:between w:space="0" w:sz="0" w:val="nil"/>
+              </w:pBdr>
+              <w:shd w:fill="auto" w:val="clear"/>
+              <w:spacing w:after="0" w:before="0" w:line="240" w:lineRule="auto"/>
+              <w:ind w:left="0" w:right="0" w:firstLine="0"/>
+              <w:jc w:val="left"/>
+              <w:rPr/>
+            </w:pPr>
+            <w:r>
+              <w:rPr>
+                <w:rtl w:val="0"/>
+              </w:rPr>
+              <w:t xml:space="preserve">As a Bowler, I can see some detailed game statistics.</w:t>
+            </w:r>
+          </w:p>
+        </w:tc>
+        <w:tc>
+          <w:tcPr>
+            <w:shd w:fill="auto" w:val="clear"/>
+            <w:tcMar>
+              <w:top w:w="100.0" w:type="dxa"/>
+              <w:left w:w="100.0" w:type="dxa"/>
+              <w:bottom w:w="100.0" w:type="dxa"/>
+              <w:right w:w="100.0" w:type="dxa"/>
+            </w:tcMar>
+            <w:vAlign w:val="top"/>
+          </w:tcPr>
+          <w:p>
+            <w:pPr>
+              <w:jc w:val="center"/>
+              <w:rPr/>
+            </w:pPr>
+            <w:r>
+              <w:rPr>
+                <w:rtl w:val="0"/>
+              </w:rPr>
+              <w:t xml:space="preserve">UC21</w:t>
+            </w:r>
+          </w:p>
+        </w:tc>
+      </w:tr>
+      <w:tr>
+        <w:tc>
+          <w:tcPr>
+            <w:shd w:fill="auto" w:val="clear"/>
+            <w:tcMar>
+              <w:top w:w="100.0" w:type="dxa"/>
+              <w:left w:w="100.0" w:type="dxa"/>
+              <w:bottom w:w="100.0" w:type="dxa"/>
+              <w:right w:w="100.0" w:type="dxa"/>
+            </w:tcMar>
+            <w:vAlign w:val="top"/>
+          </w:tcPr>
+          <w:p>
+            <w:pPr>
+              <w:keepNext w:val="0"/>
+              <w:keepLines w:val="0"/>
+              <w:widowControl w:val="0"/>
+              <w:pBdr>
+                <w:top w:space="0" w:sz="0" w:val="nil"/>
+                <w:left w:space="0" w:sz="0" w:val="nil"/>
+                <w:bottom w:space="0" w:sz="0" w:val="nil"/>
+                <w:right w:space="0" w:sz="0" w:val="nil"/>
+                <w:between w:space="0" w:sz="0" w:val="nil"/>
+              </w:pBdr>
+              <w:shd w:fill="auto" w:val="clear"/>
+              <w:spacing w:after="0" w:before="0" w:line="240" w:lineRule="auto"/>
+              <w:ind w:left="0" w:right="0" w:firstLine="0"/>
+              <w:jc w:val="center"/>
+              <w:rPr/>
+            </w:pPr>
+            <w:r>
+              <w:rPr>
+                <w:rtl w:val="0"/>
+              </w:rPr>
+              <w:t xml:space="preserve">FR.22</w:t>
+            </w:r>
+          </w:p>
+        </w:tc>
+        <w:tc>
+          <w:tcPr>
+            <w:shd w:fill="auto" w:val="clear"/>
+            <w:tcMar>
+              <w:top w:w="100.0" w:type="dxa"/>
+              <w:left w:w="100.0" w:type="dxa"/>
+              <w:bottom w:w="100.0" w:type="dxa"/>
+              <w:right w:w="100.0" w:type="dxa"/>
+            </w:tcMar>
+            <w:vAlign w:val="top"/>
+          </w:tcPr>
+          <w:p>
+            <w:pPr>
+              <w:keepNext w:val="0"/>
+              <w:keepLines w:val="0"/>
+              <w:widowControl w:val="0"/>
+              <w:pBdr>
+                <w:top w:space="0" w:sz="0" w:val="nil"/>
+                <w:left w:space="0" w:sz="0" w:val="nil"/>
+                <w:bottom w:space="0" w:sz="0" w:val="nil"/>
+                <w:right w:space="0" w:sz="0" w:val="nil"/>
+                <w:between w:space="0" w:sz="0" w:val="nil"/>
+              </w:pBdr>
+              <w:shd w:fill="auto" w:val="clear"/>
+              <w:spacing w:after="0" w:before="0" w:line="240" w:lineRule="auto"/>
+              <w:ind w:left="0" w:right="0" w:firstLine="0"/>
+              <w:jc w:val="left"/>
+              <w:rPr/>
+            </w:pPr>
+            <w:r>
+              <w:rPr>
+                <w:rtl w:val="0"/>
+              </w:rPr>
+              <w:t xml:space="preserve">As a Bowler, I can see League Points earned by a team.</w:t>
+            </w:r>
+          </w:p>
+        </w:tc>
+        <w:tc>
+          <w:tcPr>
+            <w:shd w:fill="auto" w:val="clear"/>
+            <w:tcMar>
+              <w:top w:w="100.0" w:type="dxa"/>
+              <w:left w:w="100.0" w:type="dxa"/>
+              <w:bottom w:w="100.0" w:type="dxa"/>
+              <w:right w:w="100.0" w:type="dxa"/>
+            </w:tcMar>
+            <w:vAlign w:val="top"/>
+          </w:tcPr>
+          <w:p>
+            <w:pPr>
+              <w:jc w:val="center"/>
+              <w:rPr/>
+            </w:pPr>
+            <w:r>
+              <w:rPr>
+                <w:rtl w:val="0"/>
+              </w:rPr>
+              <w:t xml:space="preserve">UC22</w:t>
+            </w:r>
+          </w:p>
+        </w:tc>
+      </w:tr>
+      <w:tr>
+        <w:tc>
+          <w:tcPr>
+            <w:shd w:fill="auto" w:val="clear"/>
+            <w:tcMar>
+              <w:top w:w="100.0" w:type="dxa"/>
+              <w:left w:w="100.0" w:type="dxa"/>
+              <w:bottom w:w="100.0" w:type="dxa"/>
+              <w:right w:w="100.0" w:type="dxa"/>
+            </w:tcMar>
+            <w:vAlign w:val="top"/>
+          </w:tcPr>
+          <w:p>
+            <w:pPr>
+              <w:keepNext w:val="0"/>
+              <w:keepLines w:val="0"/>
+              <w:widowControl w:val="0"/>
+              <w:pBdr>
+                <w:top w:space="0" w:sz="0" w:val="nil"/>
+                <w:left w:space="0" w:sz="0" w:val="nil"/>
+                <w:bottom w:space="0" w:sz="0" w:val="nil"/>
+                <w:right w:space="0" w:sz="0" w:val="nil"/>
+                <w:between w:space="0" w:sz="0" w:val="nil"/>
+              </w:pBdr>
+              <w:shd w:fill="auto" w:val="clear"/>
+              <w:spacing w:after="0" w:before="0" w:line="240" w:lineRule="auto"/>
+              <w:ind w:left="0" w:right="0" w:firstLine="0"/>
+              <w:jc w:val="center"/>
+              <w:rPr/>
+            </w:pPr>
+            <w:r>
+              <w:rPr>
+                <w:rtl w:val="0"/>
+              </w:rPr>
+              <w:t xml:space="preserve">FR.23</w:t>
+            </w:r>
+          </w:p>
+        </w:tc>
+        <w:tc>
+          <w:tcPr>
+            <w:shd w:fill="auto" w:val="clear"/>
+            <w:tcMar>
+              <w:top w:w="100.0" w:type="dxa"/>
+              <w:left w:w="100.0" w:type="dxa"/>
+              <w:bottom w:w="100.0" w:type="dxa"/>
+              <w:right w:w="100.0" w:type="dxa"/>
+            </w:tcMar>
+            <w:vAlign w:val="top"/>
+          </w:tcPr>
+          <w:p>
+            <w:pPr>
+              <w:keepNext w:val="0"/>
+              <w:keepLines w:val="0"/>
+              <w:widowControl w:val="0"/>
+              <w:pBdr>
+                <w:top w:space="0" w:sz="0" w:val="nil"/>
+                <w:left w:space="0" w:sz="0" w:val="nil"/>
+                <w:bottom w:space="0" w:sz="0" w:val="nil"/>
+                <w:right w:space="0" w:sz="0" w:val="nil"/>
+                <w:between w:space="0" w:sz="0" w:val="nil"/>
+              </w:pBdr>
+              <w:shd w:fill="auto" w:val="clear"/>
+              <w:spacing w:after="0" w:before="0" w:line="240" w:lineRule="auto"/>
+              <w:ind w:left="0" w:right="0" w:firstLine="0"/>
+              <w:jc w:val="left"/>
+              <w:rPr/>
+            </w:pPr>
+            <w:r>
+              <w:rPr>
+                <w:rtl w:val="0"/>
+              </w:rPr>
+              <w:t xml:space="preserve">As a Bowling Center Manager, I can change the bowling rules and points will update accordingly.</w:t>
+            </w:r>
+          </w:p>
+        </w:tc>
+        <w:tc>
+          <w:tcPr>
+            <w:shd w:fill="auto" w:val="clear"/>
+            <w:tcMar>
+              <w:top w:w="100.0" w:type="dxa"/>
+              <w:left w:w="100.0" w:type="dxa"/>
+              <w:bottom w:w="100.0" w:type="dxa"/>
+              <w:right w:w="100.0" w:type="dxa"/>
+            </w:tcMar>
+            <w:vAlign w:val="top"/>
+          </w:tcPr>
+          <w:p>
+            <w:pPr>
+              <w:jc w:val="center"/>
+              <w:rPr/>
+            </w:pPr>
+            <w:r>
+              <w:rPr>
+                <w:rtl w:val="0"/>
+              </w:rPr>
+              <w:t xml:space="preserve">UC23</w:t>
             </w:r>
           </w:p>
         </w:tc>

</xml_diff>